<commit_message>
Update function parameter descriptions in util.py
Improve consistency and clarity of function parameter descriptions in util.py
by fixing typos and ensuring uniformity.
</commit_message>
<xml_diff>
--- a/docs/ML Proposal.docx
+++ b/docs/ML Proposal.docx
@@ -1071,15 +1071,62 @@
           <w:sz w:val="28"/>
           <w:szCs w:val="28"/>
         </w:rPr>
-        <w:t>Exploratory Data Analysis</w:t>
+        <w:t xml:space="preserve">Exploratory Data </w:t>
       </w:r>
       <w:r>
         <w:rPr>
           <w:sz w:val="28"/>
           <w:szCs w:val="28"/>
         </w:rPr>
-        <w:t>(EDA)</w:t>
+        <w:t>Analysis</w:t>
       </w:r>
+      <w:r>
+        <w:rPr>
+          <w:sz w:val="28"/>
+          <w:szCs w:val="28"/>
+        </w:rPr>
+        <w:t xml:space="preserve"> (</w:t>
+      </w:r>
+      <w:r>
+        <w:rPr>
+          <w:sz w:val="28"/>
+          <w:szCs w:val="28"/>
+        </w:rPr>
+        <w:t>EDA)</w:t>
+      </w:r>
+    </w:p>
+    <w:p>
+      <w:pPr>
+        <w:pStyle w:val="ListParagraph"/>
+        <w:numPr>
+          <w:ilvl w:val="1"/>
+          <w:numId w:val="2"/>
+        </w:numPr>
+        <w:rPr>
+          <w:sz w:val="28"/>
+          <w:szCs w:val="28"/>
+        </w:rPr>
+      </w:pPr>
+      <w:r>
+        <w:rPr>
+          <w:sz w:val="28"/>
+          <w:szCs w:val="28"/>
+        </w:rPr>
+        <w:t>Dataset</w:t>
+      </w:r>
+    </w:p>
+    <w:p>
+      <w:pPr>
+        <w:pStyle w:val="ListParagraph"/>
+        <w:numPr>
+          <w:ilvl w:val="1"/>
+          <w:numId w:val="2"/>
+        </w:numPr>
+        <w:rPr>
+          <w:sz w:val="28"/>
+          <w:szCs w:val="28"/>
+        </w:rPr>
+      </w:pPr>
     </w:p>
     <w:p/>
     <w:p/>
@@ -1300,7 +1347,7 @@
         <w:ind w:left="720" w:hanging="360"/>
       </w:pPr>
     </w:lvl>
-    <w:lvl w:ilvl="1" w:tplc="04090019" w:tentative="1">
+    <w:lvl w:ilvl="1" w:tplc="04090019">
       <w:start w:val="1"/>
       <w:numFmt w:val="lowerLetter"/>
       <w:lvlText w:val="%2."/>

</xml_diff>

<commit_message>
Add final machine learning project
</commit_message>
<xml_diff>
--- a/docs/ML Proposal.docx
+++ b/docs/ML Proposal.docx
@@ -1025,109 +1025,6 @@
     </w:tbl>
     <w:p/>
     <w:p/>
-    <w:p/>
-    <w:p>
-      <w:pPr>
-        <w:pStyle w:val="Heading1"/>
-      </w:pPr>
-      <w:r>
-        <w:t>Agenda</w:t>
-      </w:r>
-    </w:p>
-    <w:p>
-      <w:pPr>
-        <w:pStyle w:val="ListParagraph"/>
-        <w:numPr>
-          <w:ilvl w:val="0"/>
-          <w:numId w:val="2"/>
-        </w:numPr>
-        <w:rPr>
-          <w:sz w:val="28"/>
-          <w:szCs w:val="28"/>
-        </w:rPr>
-      </w:pPr>
-      <w:r>
-        <w:rPr>
-          <w:sz w:val="28"/>
-          <w:szCs w:val="28"/>
-        </w:rPr>
-        <w:t>Problem and Dataset Description</w:t>
-      </w:r>
-    </w:p>
-    <w:p>
-      <w:pPr>
-        <w:pStyle w:val="ListParagraph"/>
-        <w:numPr>
-          <w:ilvl w:val="0"/>
-          <w:numId w:val="2"/>
-        </w:numPr>
-        <w:rPr>
-          <w:sz w:val="28"/>
-          <w:szCs w:val="28"/>
-        </w:rPr>
-      </w:pPr>
-      <w:r>
-        <w:rPr>
-          <w:sz w:val="28"/>
-          <w:szCs w:val="28"/>
-        </w:rPr>
-        <w:t xml:space="preserve">Exploratory Data </w:t>
-      </w:r>
-      <w:r>
-        <w:rPr>
-          <w:sz w:val="28"/>
-          <w:szCs w:val="28"/>
-        </w:rPr>
-        <w:t>Analysis</w:t>
-      </w:r>
-      <w:r>
-        <w:rPr>
-          <w:sz w:val="28"/>
-          <w:szCs w:val="28"/>
-        </w:rPr>
-        <w:t xml:space="preserve"> (</w:t>
-      </w:r>
-      <w:r>
-        <w:rPr>
-          <w:sz w:val="28"/>
-          <w:szCs w:val="28"/>
-        </w:rPr>
-        <w:t>EDA)</w:t>
-      </w:r>
-    </w:p>
-    <w:p>
-      <w:pPr>
-        <w:pStyle w:val="ListParagraph"/>
-        <w:numPr>
-          <w:ilvl w:val="1"/>
-          <w:numId w:val="2"/>
-        </w:numPr>
-        <w:rPr>
-          <w:sz w:val="28"/>
-          <w:szCs w:val="28"/>
-        </w:rPr>
-      </w:pPr>
-      <w:r>
-        <w:rPr>
-          <w:sz w:val="28"/>
-          <w:szCs w:val="28"/>
-        </w:rPr>
-        <w:t>Dataset</w:t>
-      </w:r>
-    </w:p>
-    <w:p>
-      <w:pPr>
-        <w:pStyle w:val="ListParagraph"/>
-        <w:numPr>
-          <w:ilvl w:val="1"/>
-          <w:numId w:val="2"/>
-        </w:numPr>
-        <w:rPr>
-          <w:sz w:val="28"/>
-          <w:szCs w:val="28"/>
-        </w:rPr>
-      </w:pPr>
-    </w:p>
     <w:p/>
     <w:p/>
     <w:p/>

</xml_diff>